<commit_message>
Added finetuning with 4 sessions
</commit_message>
<xml_diff>
--- a/data/raw/Drill - Defensive Cross Lob from the front.docx
+++ b/data/raw/Drill - Defensive Cross Lob from the front.docx
@@ -19,10 +19,7 @@
     </w:p>
     <w:p>
       <w:r>
-        <w:t>SpecificShots</w:t>
-      </w:r>
-      <w:r>
-        <w:t>: cross lob</w:t>
+        <w:t>SpecificShots: cross lob</w:t>
       </w:r>
       <w:r>
         <w:br/>
@@ -134,6 +131,49 @@
           <w:color w:val="FF0000"/>
         </w:rPr>
         <w:t>Medium</w:t>
+      </w:r>
+    </w:p>
+    <w:p>
+      <w:pPr>
+        <w:rPr>
+          <w:color w:val="FF0000"/>
+        </w:rPr>
+      </w:pPr>
+      <w:r>
+        <w:rPr>
+          <w:color w:val="FF0000"/>
+        </w:rPr>
+        <w:t>S</w:t>
+      </w:r>
+      <w:r>
+        <w:rPr>
+          <w:color w:val="FF0000"/>
+        </w:rPr>
+        <w:t>upport</w:t>
+      </w:r>
+      <w:r>
+        <w:rPr>
+          <w:color w:val="FF0000"/>
+        </w:rPr>
+        <w:t xml:space="preserve"> </w:t>
+      </w:r>
+      <w:r>
+        <w:rPr>
+          <w:color w:val="FF0000"/>
+        </w:rPr>
+        <w:t>doc</w:t>
+      </w:r>
+      <w:r>
+        <w:rPr>
+          <w:color w:val="FF0000"/>
+        </w:rPr>
+        <w:t xml:space="preserve">: </w:t>
+      </w:r>
+      <w:r>
+        <w:rPr>
+          <w:color w:val="FF0000"/>
+        </w:rPr>
+        <w:t>Null</w:t>
       </w:r>
     </w:p>
     <w:p/>

</xml_diff>